<commit_message>
Near Completion of Margins, now Including Indentations.
</commit_message>
<xml_diff>
--- a/FRONT MATTER.docx
+++ b/FRONT MATTER.docx
@@ -67,8 +67,8 @@
           <w:footerReference w:type="default" r:id="rId9"/>
           <w:headerReference w:type="first" r:id="rId10"/>
           <w:footerReference w:type="first" r:id="rId11"/>
-          <w:pgSz w:w="12240" w:h="15840"/>
-          <w:pgMar w:top="1440" w:right="1440" w:bottom="1440" w:left="1440" w:header="720" w:footer="720" w:gutter="0"/>
+          <w:pgSz w:w="7920" w:h="12240" w:code="6"/>
+          <w:pgMar w:top="1440" w:right="1440" w:bottom="1440" w:left="1440" w:header="720" w:footer="720" w:gutter="1440"/>
           <w:cols w:space="720"/>
           <w:docGrid w:linePitch="360"/>
         </w:sectPr>
@@ -301,13 +301,16 @@
     </w:p>
     <w:p>
       <w:pPr>
-        <w:rPr>
-          <w:rFonts w:ascii="Adobe Garamond Pro" w:eastAsia="Adobe Garamond Pro" w:hAnsi="Adobe Garamond Pro" w:cs="Adobe Garamond Pro"/>
+        <w:spacing w:line="360" w:lineRule="auto"/>
+        <w:rPr>
+          <w:rFonts w:ascii="Adobe Garamond Pro" w:eastAsia="Adobe Garamond Pro" w:hAnsi="Adobe Garamond Pro" w:cs="Adobe Garamond Pro"/>
+          <w:sz w:val="24"/>
+          <w:szCs w:val="24"/>
         </w:rPr>
         <w:sectPr>
           <w:footerReference w:type="default" r:id="rId12"/>
-          <w:pgSz w:w="12240" w:h="15840"/>
-          <w:pgMar w:top="1440" w:right="1440" w:bottom="1440" w:left="1440" w:header="720" w:footer="720" w:gutter="0"/>
+          <w:pgSz w:w="7920" w:h="12240" w:code="6"/>
+          <w:pgMar w:top="1440" w:right="1440" w:bottom="1440" w:left="1440" w:header="720" w:footer="720" w:gutter="1440"/>
           <w:pgNumType w:start="1"/>
           <w:cols w:space="720"/>
           <w:docGrid w:linePitch="360"/>
@@ -316,6 +319,8 @@
       <w:r>
         <w:rPr>
           <w:rFonts w:ascii="Adobe Garamond Pro" w:eastAsia="Adobe Garamond Pro" w:hAnsi="Adobe Garamond Pro" w:cs="Adobe Garamond Pro"/>
+          <w:sz w:val="24"/>
+          <w:szCs w:val="24"/>
         </w:rPr>
         <w:t>nd laughing. Laughing till the tears came when one evening, attempting the unremarkable task of opening the car door with the purpose in mind of getting out, the alarm blasted off with each try, announcing their lack of cool to everyone at the busy intersection</w:t>
       </w:r>
@@ -335,8 +340,8 @@
         </w:rPr>
         <w:sectPr>
           <w:footerReference w:type="default" r:id="rId13"/>
-          <w:pgSz w:w="12240" w:h="15840"/>
-          <w:pgMar w:top="1440" w:right="1440" w:bottom="1440" w:left="1440" w:header="720" w:footer="720" w:gutter="0"/>
+          <w:pgSz w:w="7920" w:h="12240" w:code="6"/>
+          <w:pgMar w:top="1440" w:right="1440" w:bottom="1440" w:left="1440" w:header="720" w:footer="720" w:gutter="1440"/>
           <w:pgNumType w:start="1"/>
           <w:cols w:space="720"/>
           <w:docGrid w:linePitch="360"/>
@@ -387,8 +392,8 @@
           <w:szCs w:val="96"/>
         </w:rPr>
         <w:sectPr>
-          <w:pgSz w:w="12240" w:h="15840"/>
-          <w:pgMar w:top="1440" w:right="1440" w:bottom="1440" w:left="1440" w:header="720" w:footer="720" w:gutter="0"/>
+          <w:pgSz w:w="7920" w:h="12240" w:code="6"/>
+          <w:pgMar w:top="1440" w:right="1440" w:bottom="1440" w:left="1440" w:header="720" w:footer="720" w:gutter="1440"/>
           <w:cols w:space="720"/>
           <w:docGrid w:linePitch="360"/>
         </w:sectPr>
@@ -416,8 +421,8 @@
           <w:szCs w:val="96"/>
         </w:rPr>
         <w:sectPr>
-          <w:pgSz w:w="12240" w:h="15840"/>
-          <w:pgMar w:top="1440" w:right="1440" w:bottom="1440" w:left="1440" w:header="720" w:footer="720" w:gutter="0"/>
+          <w:pgSz w:w="7920" w:h="12240" w:code="6"/>
+          <w:pgMar w:top="1440" w:right="1440" w:bottom="1440" w:left="1440" w:header="720" w:footer="720" w:gutter="1440"/>
           <w:cols w:space="720"/>
           <w:docGrid w:linePitch="360"/>
         </w:sectPr>
@@ -460,8 +465,8 @@
           <w:szCs w:val="96"/>
         </w:rPr>
         <w:sectPr>
-          <w:pgSz w:w="12240" w:h="15840"/>
-          <w:pgMar w:top="1440" w:right="1440" w:bottom="1440" w:left="1440" w:header="720" w:footer="720" w:gutter="0"/>
+          <w:pgSz w:w="7920" w:h="12240" w:code="6"/>
+          <w:pgMar w:top="1440" w:right="1440" w:bottom="1440" w:left="1440" w:header="720" w:footer="720" w:gutter="1440"/>
           <w:cols w:space="720"/>
           <w:docGrid w:linePitch="360"/>
         </w:sectPr>
@@ -489,8 +494,8 @@
           <w:szCs w:val="96"/>
         </w:rPr>
         <w:sectPr>
-          <w:pgSz w:w="12240" w:h="15840"/>
-          <w:pgMar w:top="1440" w:right="1440" w:bottom="1440" w:left="1440" w:header="720" w:footer="720" w:gutter="0"/>
+          <w:pgSz w:w="7920" w:h="12240" w:code="6"/>
+          <w:pgMar w:top="1440" w:right="1440" w:bottom="1440" w:left="1440" w:header="720" w:footer="720" w:gutter="1440"/>
           <w:cols w:space="720"/>
           <w:docGrid w:linePitch="360"/>
         </w:sectPr>
@@ -518,8 +523,8 @@
           <w:szCs w:val="96"/>
         </w:rPr>
         <w:sectPr>
-          <w:pgSz w:w="12240" w:h="15840"/>
-          <w:pgMar w:top="1440" w:right="1440" w:bottom="1440" w:left="1440" w:header="720" w:footer="720" w:gutter="0"/>
+          <w:pgSz w:w="7920" w:h="12240" w:code="6"/>
+          <w:pgMar w:top="1440" w:right="1440" w:bottom="1440" w:left="1440" w:header="720" w:footer="720" w:gutter="1440"/>
           <w:cols w:space="720"/>
           <w:docGrid w:linePitch="360"/>
         </w:sectPr>
@@ -577,8 +582,8 @@
           <w:szCs w:val="96"/>
         </w:rPr>
         <w:sectPr>
-          <w:pgSz w:w="12240" w:h="15840"/>
-          <w:pgMar w:top="1440" w:right="1440" w:bottom="1440" w:left="1440" w:header="720" w:footer="720" w:gutter="0"/>
+          <w:pgSz w:w="7920" w:h="12240" w:code="6"/>
+          <w:pgMar w:top="1440" w:right="1440" w:bottom="1440" w:left="1440" w:header="720" w:footer="720" w:gutter="1440"/>
           <w:cols w:space="720"/>
           <w:docGrid w:linePitch="360"/>
         </w:sectPr>
@@ -607,8 +612,8 @@
           <w:szCs w:val="96"/>
         </w:rPr>
         <w:sectPr>
-          <w:pgSz w:w="12240" w:h="15840"/>
-          <w:pgMar w:top="1440" w:right="1440" w:bottom="1440" w:left="1440" w:header="720" w:footer="720" w:gutter="0"/>
+          <w:pgSz w:w="7920" w:h="12240" w:code="6"/>
+          <w:pgMar w:top="1440" w:right="1440" w:bottom="1440" w:left="1440" w:header="720" w:footer="720" w:gutter="1440"/>
           <w:cols w:space="720"/>
           <w:docGrid w:linePitch="360"/>
         </w:sectPr>
@@ -666,8 +671,8 @@
           <w:szCs w:val="96"/>
         </w:rPr>
         <w:sectPr>
-          <w:pgSz w:w="12240" w:h="15840"/>
-          <w:pgMar w:top="1440" w:right="1440" w:bottom="1440" w:left="1440" w:header="720" w:footer="720" w:gutter="0"/>
+          <w:pgSz w:w="7920" w:h="12240" w:code="6"/>
+          <w:pgMar w:top="1440" w:right="1440" w:bottom="1440" w:left="1440" w:header="720" w:footer="720" w:gutter="1440"/>
           <w:cols w:space="720"/>
           <w:docGrid w:linePitch="360"/>
         </w:sectPr>
@@ -819,8 +824,8 @@
           <w:szCs w:val="96"/>
         </w:rPr>
         <w:sectPr>
-          <w:pgSz w:w="12240" w:h="15840"/>
-          <w:pgMar w:top="1440" w:right="1440" w:bottom="1440" w:left="1440" w:header="720" w:footer="720" w:gutter="0"/>
+          <w:pgSz w:w="7920" w:h="12240" w:code="6"/>
+          <w:pgMar w:top="1440" w:right="1440" w:bottom="1440" w:left="1440" w:header="720" w:footer="720" w:gutter="1440"/>
           <w:cols w:space="720"/>
           <w:docGrid w:linePitch="360"/>
         </w:sectPr>
@@ -1167,8 +1172,8 @@
       </w:pPr>
     </w:p>
     <w:sectPr>
-      <w:pgSz w:w="12240" w:h="15840"/>
-      <w:pgMar w:top="1440" w:right="1440" w:bottom="1440" w:left="1440" w:header="720" w:footer="720" w:gutter="0"/>
+      <w:pgSz w:w="7920" w:h="12240" w:code="6"/>
+      <w:pgMar w:top="1440" w:right="1440" w:bottom="1440" w:left="1440" w:header="720" w:footer="720" w:gutter="1440"/>
       <w:cols w:space="720"/>
       <w:docGrid w:linePitch="360"/>
     </w:sectPr>

</xml_diff>